<commit_message>
Algumas correções no DOC
</commit_message>
<xml_diff>
--- a/Documentos/SAST.docx
+++ b/Documentos/SAST.docx
@@ -1,6 +1,6 @@
 
 <file path=word/document.xml><?xml version="1.0" encoding="utf-8"?>
-<w:document xmlns:wpc="http://schemas.microsoft.com/office/word/2010/wordprocessingCanvas" xmlns:cx="http://schemas.microsoft.com/office/drawing/2014/chartex" xmlns:cx1="http://schemas.microsoft.com/office/drawing/2015/9/8/chartex" xmlns:mc="http://schemas.openxmlformats.org/markup-compatibility/2006" xmlns:o="urn:schemas-microsoft-com:office:office" xmlns:r="http://schemas.openxmlformats.org/officeDocument/2006/relationships" xmlns:m="http://schemas.openxmlformats.org/officeDocument/2006/math" xmlns:v="urn:schemas-microsoft-com:vml" xmlns:wp14="http://schemas.microsoft.com/office/word/2010/wordprocessingDrawing" xmlns:wp="http://schemas.openxmlformats.org/drawingml/2006/wordprocessingDrawing" xmlns:w10="urn:schemas-microsoft-com:office:word" xmlns:w="http://schemas.openxmlformats.org/wordprocessingml/2006/main" xmlns:w14="http://schemas.microsoft.com/office/word/2010/wordml" xmlns:w15="http://schemas.microsoft.com/office/word/2012/wordml" xmlns:w16se="http://schemas.microsoft.com/office/word/2015/wordml/symex" xmlns:wpg="http://schemas.microsoft.com/office/word/2010/wordprocessingGroup" xmlns:wpi="http://schemas.microsoft.com/office/word/2010/wordprocessingInk" xmlns:wne="http://schemas.microsoft.com/office/word/2006/wordml" xmlns:wps="http://schemas.microsoft.com/office/word/2010/wordprocessingShape" mc:Ignorable="w14 w15 w16se wp14">
+<w:document xmlns:wpc="http://schemas.microsoft.com/office/word/2010/wordprocessingCanvas" xmlns:cx="http://schemas.microsoft.com/office/drawing/2014/chartex" xmlns:mc="http://schemas.openxmlformats.org/markup-compatibility/2006" xmlns:o="urn:schemas-microsoft-com:office:office" xmlns:r="http://schemas.openxmlformats.org/officeDocument/2006/relationships" xmlns:m="http://schemas.openxmlformats.org/officeDocument/2006/math" xmlns:v="urn:schemas-microsoft-com:vml" xmlns:wp14="http://schemas.microsoft.com/office/word/2010/wordprocessingDrawing" xmlns:wp="http://schemas.openxmlformats.org/drawingml/2006/wordprocessingDrawing" xmlns:w10="urn:schemas-microsoft-com:office:word" xmlns:w="http://schemas.openxmlformats.org/wordprocessingml/2006/main" xmlns:w14="http://schemas.microsoft.com/office/word/2010/wordml" xmlns:w15="http://schemas.microsoft.com/office/word/2012/wordml" xmlns:w16se="http://schemas.microsoft.com/office/word/2015/wordml/symex" xmlns:wpg="http://schemas.microsoft.com/office/word/2010/wordprocessingGroup" xmlns:wpi="http://schemas.microsoft.com/office/word/2010/wordprocessingInk" xmlns:wne="http://schemas.microsoft.com/office/word/2006/wordml" xmlns:wps="http://schemas.microsoft.com/office/word/2010/wordprocessingShape" mc:Ignorable="w14 w15 w16se wp14">
   <w:body>
     <w:p>
       <w:pPr>
@@ -506,18 +506,8 @@
           <w:sz w:val="28"/>
           <w:szCs w:val="28"/>
         </w:rPr>
-        <w:t xml:space="preserve"> </w:t>
-      </w:r>
-      <w:proofErr w:type="spellStart"/>
-      <w:r>
-        <w:rPr>
-          <w:rFonts w:cs="Times New Roman"/>
-          <w:sz w:val="28"/>
-          <w:szCs w:val="28"/>
-        </w:rPr>
-        <w:t>Orlandi</w:t>
-      </w:r>
-      <w:proofErr w:type="spellEnd"/>
+        <w:t xml:space="preserve"> Orlandi</w:t>
+      </w:r>
     </w:p>
     <w:p>
       <w:pPr>
@@ -1126,8 +1116,6 @@
           </w:rPr>
           <w:tab/>
         </w:r>
-        <w:bookmarkStart w:id="0" w:name="_GoBack"/>
-        <w:bookmarkEnd w:id="0"/>
         <w:r>
           <w:rPr>
             <w:noProof/>
@@ -2927,37 +2915,25 @@
       <w:r>
         <w:fldChar w:fldCharType="end"/>
       </w:r>
-      <w:bookmarkStart w:id="1" w:name="_Toc447650601"/>
+      <w:bookmarkStart w:id="0" w:name="_Toc447650601"/>
+      <w:bookmarkEnd w:id="0"/>
+    </w:p>
+    <w:p>
+      <w:pPr>
+        <w:pStyle w:val="Ttulo1"/>
+        <w:rPr>
+          <w:rFonts w:cs="Times New Roman"/>
+        </w:rPr>
+      </w:pPr>
+      <w:bookmarkStart w:id="1" w:name="_Toc462081375"/>
+      <w:r>
+        <w:rPr>
+          <w:rFonts w:cs="Times New Roman"/>
+        </w:rPr>
+        <w:lastRenderedPageBreak/>
+        <w:t>1 Introdução</w:t>
+      </w:r>
       <w:bookmarkEnd w:id="1"/>
-    </w:p>
-    <w:p>
-      <w:pPr>
-        <w:suppressAutoHyphens w:val="0"/>
-        <w:spacing w:after="0"/>
-        <w:rPr>
-          <w:rFonts w:eastAsiaTheme="majorEastAsia" w:cs="Times New Roman"/>
-          <w:b/>
-          <w:bCs/>
-          <w:sz w:val="28"/>
-          <w:szCs w:val="28"/>
-        </w:rPr>
-      </w:pPr>
-    </w:p>
-    <w:p>
-      <w:pPr>
-        <w:pStyle w:val="Ttulo1"/>
-        <w:rPr>
-          <w:rFonts w:cs="Times New Roman"/>
-        </w:rPr>
-      </w:pPr>
-      <w:bookmarkStart w:id="2" w:name="_Toc462081375"/>
-      <w:r>
-        <w:rPr>
-          <w:rFonts w:cs="Times New Roman"/>
-        </w:rPr>
-        <w:t>1 Introdução</w:t>
-      </w:r>
-      <w:bookmarkEnd w:id="2"/>
     </w:p>
     <w:p>
       <w:pPr>
@@ -3203,15 +3179,15 @@
         <w:ind w:firstLine="708"/>
         <w:jc w:val="both"/>
         <w:rPr>
-          <w:rFonts w:cs="Times New Roman"/>
-          <w:szCs w:val="24"/>
-        </w:rPr>
-      </w:pPr>
-      <w:r>
-        <w:rPr>
           <w:rFonts w:eastAsia="Times New Roman" w:cs="Times New Roman"/>
           <w:szCs w:val="24"/>
         </w:rPr>
+      </w:pPr>
+      <w:r>
+        <w:rPr>
+          <w:rFonts w:eastAsia="Times New Roman" w:cs="Times New Roman"/>
+          <w:szCs w:val="24"/>
+        </w:rPr>
         <w:t>A</w:t>
       </w:r>
       <w:r>
@@ -3241,6 +3217,27 @@
           <w:szCs w:val="24"/>
         </w:rPr>
         <w:t>fetuar o atendimento ao cliente.</w:t>
+      </w:r>
+    </w:p>
+    <w:p>
+      <w:pPr>
+        <w:suppressAutoHyphens w:val="0"/>
+        <w:spacing w:after="0"/>
+        <w:rPr>
+          <w:rFonts w:eastAsia="Times New Roman" w:cs="Times New Roman"/>
+          <w:b/>
+          <w:bCs/>
+          <w:szCs w:val="24"/>
+        </w:rPr>
+      </w:pPr>
+      <w:r>
+        <w:rPr>
+          <w:rFonts w:eastAsia="Times New Roman" w:cs="Times New Roman"/>
+          <w:b/>
+          <w:bCs/>
+          <w:szCs w:val="24"/>
+        </w:rPr>
+        <w:br w:type="page"/>
       </w:r>
     </w:p>
     <w:p>
@@ -3261,6 +3258,7 @@
           <w:bCs/>
           <w:szCs w:val="24"/>
         </w:rPr>
+        <w:lastRenderedPageBreak/>
         <w:t xml:space="preserve">Hipótese: </w:t>
       </w:r>
     </w:p>
@@ -3279,7 +3277,6 @@
           <w:rFonts w:eastAsia="Times New Roman" w:cs="Times New Roman"/>
           <w:szCs w:val="24"/>
         </w:rPr>
-        <w:lastRenderedPageBreak/>
         <w:t>É possível administrar o suporte técnico de uma empresa, supervisionando a localização dos técnicos e o tempo gasto para efetuar o atendimento ao cliente por meio de u</w:t>
       </w:r>
       <w:r>
@@ -3609,7 +3606,6 @@
         </w:rPr>
         <w:t xml:space="preserve"> pode solucionar estes problemas, além de oferecer uma integração com um módulo </w:t>
       </w:r>
-      <w:proofErr w:type="spellStart"/>
       <w:r>
         <w:rPr>
           <w:rFonts w:eastAsia="Times New Roman" w:cs="Times New Roman"/>
@@ -3622,15 +3618,7 @@
           <w:rFonts w:eastAsia="Times New Roman" w:cs="Times New Roman"/>
           <w:szCs w:val="24"/>
         </w:rPr>
-        <w:t>ndroid</w:t>
-      </w:r>
-      <w:proofErr w:type="spellEnd"/>
-      <w:r>
-        <w:rPr>
-          <w:rFonts w:eastAsia="Times New Roman" w:cs="Times New Roman"/>
-          <w:szCs w:val="24"/>
-        </w:rPr>
-        <w:t xml:space="preserve"> para supervisão.</w:t>
+        <w:t>ndroid para supervisão.</w:t>
       </w:r>
     </w:p>
     <w:p>
@@ -3672,7 +3660,6 @@
         </w:rPr>
         <w:t xml:space="preserve"> </w:t>
       </w:r>
-      <w:proofErr w:type="spellStart"/>
       <w:r>
         <w:rPr>
           <w:rFonts w:eastAsia="Times New Roman" w:cs="Times New Roman"/>
@@ -3685,15 +3672,7 @@
           <w:rFonts w:eastAsia="Times New Roman" w:cs="Times New Roman"/>
           <w:szCs w:val="24"/>
         </w:rPr>
-        <w:t>ndroid</w:t>
-      </w:r>
-      <w:proofErr w:type="spellEnd"/>
-      <w:r>
-        <w:rPr>
-          <w:rFonts w:eastAsia="Times New Roman" w:cs="Times New Roman"/>
-          <w:szCs w:val="24"/>
-        </w:rPr>
-        <w:t xml:space="preserve"> pode eliminar esta necessidade de ir até a empresa diminuindo assim os gastos com deslocamentos desnecessários.</w:t>
+        <w:t>ndroid pode eliminar esta necessidade de ir até a empresa diminuindo assim os gastos com deslocamentos desnecessários.</w:t>
       </w:r>
     </w:p>
     <w:p>
@@ -3717,9 +3696,9 @@
           <w:rFonts w:eastAsia="Times New Roman"/>
         </w:rPr>
       </w:pPr>
-      <w:bookmarkStart w:id="3" w:name="_Toc447650602"/>
-      <w:bookmarkStart w:id="4" w:name="_Toc462081376"/>
-      <w:bookmarkEnd w:id="3"/>
+      <w:bookmarkStart w:id="2" w:name="_Toc447650602"/>
+      <w:bookmarkStart w:id="3" w:name="_Toc462081376"/>
+      <w:bookmarkEnd w:id="2"/>
       <w:r>
         <w:rPr>
           <w:rFonts w:eastAsia="Times New Roman"/>
@@ -3727,7 +3706,7 @@
         <w:lastRenderedPageBreak/>
         <w:t>2 Revisão Bibliográfica</w:t>
       </w:r>
-      <w:bookmarkEnd w:id="4"/>
+      <w:bookmarkEnd w:id="3"/>
     </w:p>
     <w:p>
       <w:pPr>
@@ -3767,16 +3746,16 @@
           <w:szCs w:val="28"/>
         </w:rPr>
       </w:pPr>
-      <w:bookmarkStart w:id="5" w:name="_Toc447650603"/>
-      <w:bookmarkStart w:id="6" w:name="_Toc462081377"/>
+      <w:bookmarkStart w:id="4" w:name="_Toc447650603"/>
+      <w:bookmarkStart w:id="5" w:name="_Toc462081377"/>
+      <w:bookmarkEnd w:id="4"/>
+      <w:r>
+        <w:rPr>
+          <w:rStyle w:val="Ttulo2Char"/>
+        </w:rPr>
+        <w:t>2.1 Suporte e suporte técnico</w:t>
+      </w:r>
       <w:bookmarkEnd w:id="5"/>
-      <w:r>
-        <w:rPr>
-          <w:rStyle w:val="Ttulo2Char"/>
-        </w:rPr>
-        <w:t>2.1 Suporte e suporte técnico</w:t>
-      </w:r>
-      <w:bookmarkEnd w:id="6"/>
     </w:p>
     <w:p>
       <w:pPr>
@@ -3917,16 +3896,16 @@
           <w:rFonts w:eastAsia="Times New Roman"/>
         </w:rPr>
       </w:pPr>
-      <w:bookmarkStart w:id="7" w:name="_Toc447650604"/>
-      <w:bookmarkStart w:id="8" w:name="_Toc462081378"/>
+      <w:bookmarkStart w:id="6" w:name="_Toc447650604"/>
+      <w:bookmarkStart w:id="7" w:name="_Toc462081378"/>
+      <w:bookmarkEnd w:id="6"/>
+      <w:r>
+        <w:rPr>
+          <w:rFonts w:eastAsia="Times New Roman"/>
+        </w:rPr>
+        <w:t>2.2 Administração</w:t>
+      </w:r>
       <w:bookmarkEnd w:id="7"/>
-      <w:r>
-        <w:rPr>
-          <w:rFonts w:eastAsia="Times New Roman"/>
-        </w:rPr>
-        <w:t>2.2 Administração</w:t>
-      </w:r>
-      <w:bookmarkEnd w:id="8"/>
     </w:p>
     <w:p/>
     <w:p>
@@ -4036,13 +4015,8 @@
       <w:r>
         <w:t xml:space="preserve">, a gestão com o apoio dos </w:t>
       </w:r>
-      <w:proofErr w:type="gramStart"/>
-      <w:r>
-        <w:t>SI  não</w:t>
-      </w:r>
-      <w:proofErr w:type="gramEnd"/>
-      <w:r>
-        <w:t xml:space="preserve"> ficaram</w:t>
+      <w:r>
+        <w:t>SI  não ficaram</w:t>
       </w:r>
       <w:r>
         <w:t xml:space="preserve"> para trás, pois o controle de todos os setores internos da empresa, a relação com os fornecedores e clientes, ajudou as empresas a diminuir essa complexidade e a melhorar o trabalho e suas tomadas de decisões</w:t>
@@ -4059,8 +4033,8 @@
           <w:rFonts w:eastAsia="Times New Roman"/>
         </w:rPr>
       </w:pPr>
-      <w:bookmarkStart w:id="9" w:name="_Toc447650605"/>
-      <w:bookmarkStart w:id="10" w:name="_Toc462081379"/>
+      <w:bookmarkStart w:id="8" w:name="_Toc447650605"/>
+      <w:bookmarkStart w:id="9" w:name="_Toc462081379"/>
       <w:r>
         <w:rPr>
           <w:rFonts w:eastAsia="Times New Roman"/>
@@ -4075,14 +4049,14 @@
         </w:rPr>
         <w:t>Software</w:t>
       </w:r>
+      <w:bookmarkEnd w:id="8"/>
+      <w:r>
+        <w:rPr>
+          <w:rFonts w:eastAsia="Times New Roman"/>
+        </w:rPr>
+        <w:t xml:space="preserve"> administrativo</w:t>
+      </w:r>
       <w:bookmarkEnd w:id="9"/>
-      <w:r>
-        <w:rPr>
-          <w:rFonts w:eastAsia="Times New Roman"/>
-        </w:rPr>
-        <w:t xml:space="preserve"> administrativo</w:t>
-      </w:r>
-      <w:bookmarkEnd w:id="10"/>
     </w:p>
     <w:p>
       <w:pPr>
@@ -4112,13 +4086,13 @@
       <w:pPr>
         <w:pStyle w:val="Ttulo2"/>
       </w:pPr>
-      <w:bookmarkStart w:id="11" w:name="_Toc447650606"/>
-      <w:bookmarkStart w:id="12" w:name="_Toc462081380"/>
+      <w:bookmarkStart w:id="10" w:name="_Toc447650606"/>
+      <w:bookmarkStart w:id="11" w:name="_Toc462081380"/>
+      <w:bookmarkEnd w:id="10"/>
+      <w:r>
+        <w:t>2.4 Gestão</w:t>
+      </w:r>
       <w:bookmarkEnd w:id="11"/>
-      <w:r>
-        <w:t>2.4 Gestão</w:t>
-      </w:r>
-      <w:bookmarkEnd w:id="12"/>
     </w:p>
     <w:p>
       <w:pPr>
@@ -4285,7 +4259,7 @@
           <w:rFonts w:eastAsia="Times New Roman"/>
         </w:rPr>
       </w:pPr>
-      <w:bookmarkStart w:id="13" w:name="_Toc462081381"/>
+      <w:bookmarkStart w:id="12" w:name="_Toc462081381"/>
       <w:r>
         <w:rPr>
           <w:rFonts w:eastAsia="Times New Roman"/>
@@ -4293,7 +4267,7 @@
         <w:lastRenderedPageBreak/>
         <w:t>2.5 Sistemas de Informação - SI</w:t>
       </w:r>
-      <w:bookmarkEnd w:id="13"/>
+      <w:bookmarkEnd w:id="12"/>
     </w:p>
     <w:p/>
     <w:p>
@@ -4384,29 +4358,8 @@
         <w:jc w:val="both"/>
         <w:textAlignment w:val="baseline"/>
       </w:pPr>
-      <w:proofErr w:type="spellStart"/>
-      <w:r>
-        <w:t>Laudon</w:t>
-      </w:r>
-      <w:proofErr w:type="spellEnd"/>
-      <w:r>
-        <w:t xml:space="preserve"> e </w:t>
-      </w:r>
-      <w:proofErr w:type="spellStart"/>
-      <w:r>
-        <w:t>Laudon</w:t>
-      </w:r>
-      <w:proofErr w:type="spellEnd"/>
-      <w:r>
-        <w:t xml:space="preserve"> (1999) colocam que os sistemas de informação são sistemas </w:t>
-      </w:r>
-      <w:proofErr w:type="spellStart"/>
-      <w:r>
-        <w:t>sociotécnicos</w:t>
-      </w:r>
-      <w:proofErr w:type="spellEnd"/>
-      <w:r>
-        <w:t>, envolvendo a coordenação de tecnologia, organizações e pessoas, pois os mesmos devem cooperar e ajudar-se mutuamente para otimizar o desempenho do sistema completo, modificando-se e ajustando-se ao longo do tempo.</w:t>
+      <w:r>
+        <w:t>Laudon e Laudon (1999) colocam que os sistemas de informação são sistemas sociotécnicos, envolvendo a coordenação de tecnologia, organizações e pessoas, pois os mesmos devem cooperar e ajudar-se mutuamente para otimizar o desempenho do sistema completo, modificando-se e ajustando-se ao longo do tempo.</w:t>
       </w:r>
     </w:p>
     <w:p>
@@ -4425,23 +4378,7 @@
         <w:textAlignment w:val="baseline"/>
       </w:pPr>
       <w:r>
-        <w:t xml:space="preserve">Segundo </w:t>
-      </w:r>
-      <w:proofErr w:type="spellStart"/>
-      <w:r>
-        <w:t>Laudon</w:t>
-      </w:r>
-      <w:proofErr w:type="spellEnd"/>
-      <w:r>
-        <w:t xml:space="preserve"> e </w:t>
-      </w:r>
-      <w:proofErr w:type="spellStart"/>
-      <w:r>
-        <w:t>Laudon</w:t>
-      </w:r>
-      <w:proofErr w:type="spellEnd"/>
-      <w:r>
-        <w:t xml:space="preserve"> (2004, p. 7), um sistema de informação pode ser definido como um conjunto de componentes inter-relacionados que coleta (ou recupera), processa, armazena e distribui informações destinadas a apoiar a tomada de decisões, a coordenação e o controle de uma organização. Além de dar suporte à tomada de decisões, à coordenação e ao controle, esses sistemas também auxiliam os gerentes e trabalhadores a analisar problemas, visualizar assuntos complexos e criar novos produtos.</w:t>
+        <w:t>Segundo Laudon e Laudon (2004, p. 7), um sistema de informação pode ser definido como um conjunto de componentes inter-relacionados que coleta (ou recupera), processa, armazena e distribui informações destinadas a apoiar a tomada de decisões, a coordenação e o controle de uma organização. Além de dar suporte à tomada de decisões, à coordenação e ao controle, esses sistemas também auxiliam os gerentes e trabalhadores a analisar problemas, visualizar assuntos complexos e criar novos produtos.</w:t>
       </w:r>
     </w:p>
     <w:p>
@@ -4458,31 +4395,7 @@
       </w:pPr>
       <w:r>
         <w:tab/>
-        <w:t xml:space="preserve">Para </w:t>
-      </w:r>
-      <w:proofErr w:type="spellStart"/>
-      <w:r>
-        <w:t>Turban</w:t>
-      </w:r>
-      <w:proofErr w:type="spellEnd"/>
-      <w:r>
-        <w:t xml:space="preserve">, </w:t>
-      </w:r>
-      <w:proofErr w:type="spellStart"/>
-      <w:r>
-        <w:t>McLean</w:t>
-      </w:r>
-      <w:proofErr w:type="spellEnd"/>
-      <w:r>
-        <w:t xml:space="preserve"> e </w:t>
-      </w:r>
-      <w:proofErr w:type="spellStart"/>
-      <w:r>
-        <w:t>Wetherbe</w:t>
-      </w:r>
-      <w:proofErr w:type="spellEnd"/>
-      <w:r>
-        <w:t xml:space="preserve"> (2004, p. 39) um sistema de informação baseado em computador (genericamente chamado de sistema de informação) é um método que utiliza tecnologia de computação para executar algumas ou todas as tarefas desejadas. Pode ser composto de apenas um computador pessoas e </w:t>
+        <w:t xml:space="preserve">Para Turban, McLean e Wetherbe (2004, p. 39) um sistema de informação baseado em computador (genericamente chamado de sistema de informação) é um método que utiliza tecnologia de computação para executar algumas ou todas as tarefas desejadas. Pode ser composto de apenas um computador pessoas e </w:t>
       </w:r>
       <w:r>
         <w:rPr>
@@ -4505,18 +4418,38 @@
     </w:p>
     <w:p>
       <w:pPr>
+        <w:suppressAutoHyphens w:val="0"/>
+        <w:spacing w:after="0"/>
+        <w:rPr>
+          <w:rFonts w:eastAsia="Times New Roman" w:cstheme="majorBidi"/>
+          <w:b/>
+          <w:bCs/>
+          <w:sz w:val="28"/>
+          <w:szCs w:val="26"/>
+        </w:rPr>
+      </w:pPr>
+      <w:bookmarkStart w:id="13" w:name="_Toc447650607"/>
+      <w:bookmarkStart w:id="14" w:name="_Toc462081382"/>
+      <w:r>
+        <w:rPr>
+          <w:rFonts w:eastAsia="Times New Roman"/>
+        </w:rPr>
+        <w:br w:type="page"/>
+      </w:r>
+    </w:p>
+    <w:p>
+      <w:pPr>
         <w:pStyle w:val="Ttulo2"/>
         <w:jc w:val="both"/>
         <w:rPr>
           <w:rFonts w:eastAsia="Times New Roman"/>
         </w:rPr>
       </w:pPr>
-      <w:bookmarkStart w:id="14" w:name="_Toc447650607"/>
-      <w:bookmarkStart w:id="15" w:name="_Toc462081382"/>
       <w:r>
         <w:rPr>
           <w:rFonts w:eastAsia="Times New Roman"/>
         </w:rPr>
+        <w:lastRenderedPageBreak/>
         <w:t xml:space="preserve">2.6 </w:t>
       </w:r>
       <w:r>
@@ -4526,14 +4459,14 @@
         </w:rPr>
         <w:t>Software</w:t>
       </w:r>
+      <w:bookmarkEnd w:id="13"/>
+      <w:r>
+        <w:rPr>
+          <w:rFonts w:eastAsia="Times New Roman"/>
+        </w:rPr>
+        <w:t xml:space="preserve"> de suporte técnico</w:t>
+      </w:r>
       <w:bookmarkEnd w:id="14"/>
-      <w:r>
-        <w:rPr>
-          <w:rFonts w:eastAsia="Times New Roman"/>
-        </w:rPr>
-        <w:t xml:space="preserve"> de suporte técnico</w:t>
-      </w:r>
-      <w:bookmarkEnd w:id="15"/>
     </w:p>
     <w:p>
       <w:pPr>
@@ -4546,23 +4479,7 @@
           <w:szCs w:val="24"/>
         </w:rPr>
         <w:tab/>
-        <w:t xml:space="preserve">Segundo </w:t>
-      </w:r>
-      <w:proofErr w:type="spellStart"/>
-      <w:r>
-        <w:rPr>
-          <w:rFonts w:eastAsia="Times New Roman" w:cs="Times New Roman"/>
-          <w:szCs w:val="24"/>
-        </w:rPr>
-        <w:t>Cavalari</w:t>
-      </w:r>
-      <w:proofErr w:type="spellEnd"/>
-      <w:r>
-        <w:rPr>
-          <w:rFonts w:eastAsia="Times New Roman" w:cs="Times New Roman"/>
-          <w:szCs w:val="24"/>
-        </w:rPr>
-        <w:t xml:space="preserve"> (2004), </w:t>
+        <w:t xml:space="preserve">Segundo Cavalari (2004), </w:t>
       </w:r>
       <w:r>
         <w:t xml:space="preserve">sistemas Help-Desk podem ser definidos como sendo um setor da empresa ao qual são endereçadas questões e onde são resolvidos problemas. Entretanto, a concepção de Help-Desk vai além do conceito de suporte técnico. </w:t>
@@ -4579,7 +4496,6 @@
         </w:rPr>
       </w:pPr>
       <w:r>
-        <w:lastRenderedPageBreak/>
         <w:t>Sendo assim, os sistemas Help-Desk têm hoje a principal característica de ser um facilitador de informações ao usuário, não importando se esta facilidade é ou não de natureza técnica computacional. Um sistema Help-Desk constitui um mecanismo computacional facilitador de informação do tipo Help-Desk = &lt;Pergunta, Resposta&gt;, sendo tanto a Pergunta em apreço se refere àquela de clientes e/ou usuários quaisquer; quanto a Resposta do sistema se refere a um apoio informacional bem definido em seu domínio</w:t>
       </w:r>
     </w:p>
@@ -4601,9 +4517,9 @@
           <w:rFonts w:eastAsia="Times New Roman"/>
         </w:rPr>
       </w:pPr>
-      <w:bookmarkStart w:id="16" w:name="_Toc447650608"/>
-      <w:bookmarkStart w:id="17" w:name="_Toc462081383"/>
-      <w:bookmarkEnd w:id="16"/>
+      <w:bookmarkStart w:id="15" w:name="_Toc447650608"/>
+      <w:bookmarkStart w:id="16" w:name="_Toc462081383"/>
+      <w:bookmarkEnd w:id="15"/>
       <w:r>
         <w:rPr>
           <w:rFonts w:eastAsia="Times New Roman"/>
@@ -4611,7 +4527,7 @@
         <w:lastRenderedPageBreak/>
         <w:t>2.7 Trabalhos correlatos</w:t>
       </w:r>
-      <w:bookmarkEnd w:id="17"/>
+      <w:bookmarkEnd w:id="16"/>
     </w:p>
     <w:p/>
     <w:p>
@@ -4619,22 +4535,22 @@
         <w:pStyle w:val="Ttulo3"/>
         <w:spacing w:after="240"/>
       </w:pPr>
-      <w:bookmarkStart w:id="18" w:name="_Toc447650609"/>
-      <w:bookmarkStart w:id="19" w:name="_Toc462081384"/>
+      <w:bookmarkStart w:id="17" w:name="_Toc447650609"/>
+      <w:bookmarkStart w:id="18" w:name="_Toc462081384"/>
+      <w:bookmarkEnd w:id="17"/>
+      <w:r>
+        <w:t xml:space="preserve">2.7.1 Modelagem e Desenvolvimento de um Sistema </w:t>
+      </w:r>
+      <w:r>
+        <w:rPr>
+          <w:i/>
+        </w:rPr>
+        <w:t>Help-Desk</w:t>
+      </w:r>
+      <w:r>
+        <w:t xml:space="preserve"> para a Prefeitura Municipal de Lavras - MG</w:t>
+      </w:r>
       <w:bookmarkEnd w:id="18"/>
-      <w:r>
-        <w:t xml:space="preserve">2.7.1 Modelagem e Desenvolvimento de um Sistema </w:t>
-      </w:r>
-      <w:r>
-        <w:rPr>
-          <w:i/>
-        </w:rPr>
-        <w:t>Help-Desk</w:t>
-      </w:r>
-      <w:r>
-        <w:t xml:space="preserve"> para a Prefeitura Municipal de Lavras - MG</w:t>
-      </w:r>
-      <w:bookmarkEnd w:id="19"/>
     </w:p>
     <w:p>
       <w:pPr>
@@ -4653,13 +4569,8 @@
         </w:rPr>
         <w:t xml:space="preserve">Segundo </w:t>
       </w:r>
-      <w:proofErr w:type="spellStart"/>
-      <w:r>
-        <w:t>Cavalari</w:t>
-      </w:r>
-      <w:proofErr w:type="spellEnd"/>
-      <w:r>
-        <w:t xml:space="preserve"> (2004), os </w:t>
+      <w:r>
+        <w:t xml:space="preserve">Cavalari (2004), os </w:t>
       </w:r>
       <w:r>
         <w:rPr>
@@ -4747,8 +4658,8 @@
         <w:pStyle w:val="Ttulo3"/>
         <w:spacing w:after="240"/>
       </w:pPr>
-      <w:bookmarkStart w:id="20" w:name="_Toc447650610"/>
-      <w:bookmarkStart w:id="21" w:name="_Toc462081385"/>
+      <w:bookmarkStart w:id="19" w:name="_Toc447650610"/>
+      <w:bookmarkStart w:id="20" w:name="_Toc462081385"/>
       <w:r>
         <w:t xml:space="preserve">2.7.2 Sistema de </w:t>
       </w:r>
@@ -4767,11 +4678,11 @@
         </w:rPr>
         <w:t>Software</w:t>
       </w:r>
+      <w:bookmarkEnd w:id="19"/>
+      <w:r>
+        <w:t xml:space="preserve"> Legal</w:t>
+      </w:r>
       <w:bookmarkEnd w:id="20"/>
-      <w:r>
-        <w:t xml:space="preserve"> Legal</w:t>
-      </w:r>
-      <w:bookmarkEnd w:id="21"/>
     </w:p>
     <w:p>
       <w:pPr>
@@ -4889,14 +4800,14 @@
         <w:pStyle w:val="Ttulo3"/>
         <w:spacing w:after="240"/>
       </w:pPr>
-      <w:bookmarkStart w:id="22" w:name="_Toc447650611"/>
-      <w:bookmarkStart w:id="23" w:name="_Toc462081386"/>
-      <w:bookmarkEnd w:id="22"/>
+      <w:bookmarkStart w:id="21" w:name="_Toc447650611"/>
+      <w:bookmarkStart w:id="22" w:name="_Toc462081386"/>
+      <w:bookmarkEnd w:id="21"/>
       <w:r>
         <w:lastRenderedPageBreak/>
         <w:t>2.7.3 Informatização de tarefa administrativo-burocrática em enfermagem: proposta de construção de protótipo de sistema de elaboração de escala mensal de pessoal.</w:t>
       </w:r>
-      <w:bookmarkEnd w:id="23"/>
+      <w:bookmarkEnd w:id="22"/>
     </w:p>
     <w:p>
       <w:pPr>
@@ -4913,23 +4824,7 @@
           <w:rFonts w:cs="Times New Roman"/>
           <w:szCs w:val="24"/>
         </w:rPr>
-        <w:t xml:space="preserve">Segundo </w:t>
-      </w:r>
-      <w:proofErr w:type="spellStart"/>
-      <w:r>
-        <w:rPr>
-          <w:rFonts w:cs="Times New Roman"/>
-          <w:szCs w:val="24"/>
-        </w:rPr>
-        <w:t>Aurich</w:t>
-      </w:r>
-      <w:proofErr w:type="spellEnd"/>
-      <w:r>
-        <w:rPr>
-          <w:rFonts w:cs="Times New Roman"/>
-          <w:szCs w:val="24"/>
-        </w:rPr>
-        <w:t xml:space="preserve"> (2002), este trabalho é um estudo descritivo que propõe a construção de um sistema informatizado para auxílio na confecção de escala de pessoal em enfermagem, partindo do pressuposto que esta categoria se encontra sobrecarregada por atividades administrativas, sobretudo as de cunho burocrático, as quais consomem tempo demasiado tendendo a afastar o profissional de sua função doutrinal de prestar assistência ao cliente. </w:t>
+        <w:t xml:space="preserve">Segundo Aurich (2002), este trabalho é um estudo descritivo que propõe a construção de um sistema informatizado para auxílio na confecção de escala de pessoal em enfermagem, partindo do pressuposto que esta categoria se encontra sobrecarregada por atividades administrativas, sobretudo as de cunho burocrático, as quais consomem tempo demasiado tendendo a afastar o profissional de sua função doutrinal de prestar assistência ao cliente. </w:t>
       </w:r>
     </w:p>
     <w:p>
@@ -4983,7 +4878,16 @@
           <w:rFonts w:cs="Times New Roman"/>
           <w:szCs w:val="24"/>
         </w:rPr>
-        <w:t xml:space="preserve">Concluiu-se que há uma necessidade de repensar as práticas e posturas tradicionalmente adotadas na enfermagem fazendo-se também necessário incorporar os recursos oferecidos pela informática como mais uma ferramenta de auxílio na execução das atividades administrativas do enfermeiro. </w:t>
+        <w:t xml:space="preserve">Concluiu-se que há uma necessidade de repensar as práticas e posturas tradicionalmente adotadas na enfermagem fazendo-se também necessário incorporar os recursos </w:t>
+      </w:r>
+      <w:bookmarkStart w:id="23" w:name="_GoBack"/>
+      <w:bookmarkEnd w:id="23"/>
+      <w:r>
+        <w:rPr>
+          <w:rFonts w:cs="Times New Roman"/>
+          <w:szCs w:val="24"/>
+        </w:rPr>
+        <w:t xml:space="preserve">oferecidos pela informática como mais uma ferramenta de auxílio na execução das atividades administrativas do enfermeiro. </w:t>
       </w:r>
     </w:p>
     <w:p>
@@ -5124,23 +5028,7 @@
           <w:rFonts w:cs="Times New Roman"/>
           <w:szCs w:val="24"/>
         </w:rPr>
-        <w:t xml:space="preserve"> será aplicado e testado na empresa </w:t>
-      </w:r>
-      <w:proofErr w:type="spellStart"/>
-      <w:r>
-        <w:rPr>
-          <w:rFonts w:cs="Times New Roman"/>
-          <w:szCs w:val="24"/>
-        </w:rPr>
-        <w:t>CedNet</w:t>
-      </w:r>
-      <w:proofErr w:type="spellEnd"/>
-      <w:r>
-        <w:rPr>
-          <w:rFonts w:cs="Times New Roman"/>
-          <w:szCs w:val="24"/>
-        </w:rPr>
-        <w:t xml:space="preserve"> Provedor de </w:t>
+        <w:t xml:space="preserve"> será aplicado e testado na empresa CedNet Provedor de </w:t>
       </w:r>
       <w:r>
         <w:rPr>
@@ -5251,7 +5139,70 @@
           <w:rFonts w:eastAsia="Times New Roman" w:cs="Times New Roman"/>
           <w:szCs w:val="24"/>
         </w:rPr>
-        <w:t xml:space="preserve"> será instalado em um servidor principal, onde será acessado remotamente por vinte e três </w:t>
+        <w:t xml:space="preserve"> será ins</w:t>
+      </w:r>
+      <w:r>
+        <w:rPr>
+          <w:rFonts w:eastAsia="Times New Roman" w:cs="Times New Roman"/>
+          <w:szCs w:val="24"/>
+        </w:rPr>
+        <w:t xml:space="preserve">talado em um servidor principal. Este servidor contará com um processador Intel Xeon </w:t>
+      </w:r>
+      <w:r>
+        <w:rPr>
+          <w:rFonts w:eastAsia="Times New Roman" w:cs="Times New Roman"/>
+          <w:szCs w:val="24"/>
+        </w:rPr>
+        <w:t>X5650</w:t>
+      </w:r>
+      <w:r>
+        <w:rPr>
+          <w:rFonts w:eastAsia="Times New Roman" w:cs="Times New Roman"/>
+          <w:szCs w:val="24"/>
+        </w:rPr>
+        <w:t xml:space="preserve"> de</w:t>
+      </w:r>
+      <w:r>
+        <w:rPr>
+          <w:rFonts w:eastAsia="Times New Roman" w:cs="Times New Roman"/>
+          <w:szCs w:val="24"/>
+        </w:rPr>
+        <w:t xml:space="preserve"> 2.66 GHz</w:t>
+      </w:r>
+      <w:r>
+        <w:rPr>
+          <w:rFonts w:eastAsia="Times New Roman" w:cs="Times New Roman"/>
+          <w:szCs w:val="24"/>
+        </w:rPr>
+        <w:t>, memória RAM de 8 Gb (Gigabits) e 1 Tb (Terabits) de Disco Rígido para armazenamento</w:t>
+      </w:r>
+      <w:r>
+        <w:rPr>
+          <w:rFonts w:eastAsia="Times New Roman" w:cs="Times New Roman"/>
+          <w:szCs w:val="24"/>
+        </w:rPr>
+        <w:t>,</w:t>
+      </w:r>
+      <w:r>
+        <w:rPr>
+          <w:rFonts w:eastAsia="Times New Roman" w:cs="Times New Roman"/>
+          <w:szCs w:val="24"/>
+        </w:rPr>
+        <w:t xml:space="preserve"> al</w:t>
+      </w:r>
+      <w:r>
+        <w:rPr>
+          <w:rFonts w:eastAsia="Times New Roman" w:cs="Times New Roman"/>
+          <w:szCs w:val="24"/>
+        </w:rPr>
+        <w:t xml:space="preserve">ém disso, o servidor conterá o Sistema Operacional Windows Server 2012 </w:t>
+      </w:r>
+      <w:r>
+        <w:rPr>
+          <w:rFonts w:eastAsia="Times New Roman" w:cs="Times New Roman"/>
+          <w:szCs w:val="24"/>
+        </w:rPr>
+        <w:t xml:space="preserve">e será acessado remotamente por vinte e três </w:t>
       </w:r>
       <w:r>
         <w:rPr>
@@ -5296,6 +5247,158 @@
     <w:p>
       <w:pPr>
         <w:spacing w:before="240" w:line="360" w:lineRule="auto"/>
+        <w:jc w:val="both"/>
+      </w:pPr>
+      <w:r>
+        <w:rPr>
+          <w:rFonts w:eastAsia="Times New Roman" w:cs="Times New Roman"/>
+          <w:szCs w:val="24"/>
+        </w:rPr>
+        <w:tab/>
+        <w:t>O desenvolvimento deste módulo será realizado</w:t>
+      </w:r>
+      <w:r>
+        <w:rPr>
+          <w:rFonts w:eastAsia="Times New Roman" w:cs="Times New Roman"/>
+          <w:szCs w:val="24"/>
+        </w:rPr>
+        <w:t xml:space="preserve"> em</w:t>
+      </w:r>
+      <w:r>
+        <w:rPr>
+          <w:rFonts w:eastAsia="Times New Roman" w:cs="Times New Roman"/>
+          <w:szCs w:val="24"/>
+        </w:rPr>
+        <w:t xml:space="preserve"> JAVA </w:t>
+      </w:r>
+      <w:r>
+        <w:rPr>
+          <w:rFonts w:eastAsia="Times New Roman" w:cs="Times New Roman"/>
+          <w:szCs w:val="24"/>
+        </w:rPr>
+        <w:t xml:space="preserve">(Linguagem de programação, ou tecnologia utilizada para desenvolver aplicações), </w:t>
+      </w:r>
+      <w:r>
+        <w:rPr>
+          <w:rFonts w:eastAsia="Times New Roman" w:cs="Times New Roman"/>
+          <w:szCs w:val="24"/>
+        </w:rPr>
+        <w:t>utilizando para sua codificação a IDE (</w:t>
+      </w:r>
+      <w:r>
+        <w:rPr>
+          <w:rFonts w:eastAsia="Times New Roman" w:cs="Times New Roman"/>
+          <w:szCs w:val="24"/>
+        </w:rPr>
+        <w:t>O</w:t>
+      </w:r>
+      <w:r>
+        <w:t xml:space="preserve"> ambiente em que fazemos uso da linguagem escolhida, para facilitar o desenvolvimento</w:t>
+      </w:r>
+      <w:r>
+        <w:t>)</w:t>
+      </w:r>
+      <w:r>
+        <w:t xml:space="preserve"> Eclipse. Serão utilizados também alguns</w:t>
+      </w:r>
+      <w:r>
+        <w:t xml:space="preserve"> Frameworks</w:t>
+      </w:r>
+      <w:r>
+        <w:t xml:space="preserve"> (Bibliotecas que facilitam o desenvolvimento, utilizando trechos de códigos genéricos)</w:t>
+      </w:r>
+      <w:r>
+        <w:t xml:space="preserve"> como PrimeFaces</w:t>
+      </w:r>
+      <w:r>
+        <w:t xml:space="preserve"> que</w:t>
+      </w:r>
+      <w:r>
+        <w:t xml:space="preserve"> </w:t>
+      </w:r>
+      <w:r>
+        <w:t>será utilizado</w:t>
+      </w:r>
+      <w:r>
+        <w:t xml:space="preserve"> no desenvolvimento </w:t>
+      </w:r>
+      <w:r>
+        <w:t>das telas (</w:t>
+      </w:r>
+      <w:r>
+        <w:rPr>
+          <w:i/>
+        </w:rPr>
+        <w:t>Front-End</w:t>
+      </w:r>
+      <w:r>
+        <w:rPr>
+          <w:i/>
+        </w:rPr>
+        <w:t>)</w:t>
+      </w:r>
+      <w:r>
+        <w:rPr>
+          <w:i/>
+        </w:rPr>
+        <w:t xml:space="preserve">, </w:t>
+      </w:r>
+      <w:r>
+        <w:t>serão utilizados também</w:t>
+      </w:r>
+      <w:r>
+        <w:t xml:space="preserve"> </w:t>
+      </w:r>
+      <w:r>
+        <w:t xml:space="preserve">os </w:t>
+      </w:r>
+      <w:r>
+        <w:t>componentes gráficos personal</w:t>
+      </w:r>
+      <w:r>
+        <w:t>izados contidos no framework</w:t>
+      </w:r>
+      <w:r>
+        <w:t xml:space="preserve"> JSF (Java Server Faces)</w:t>
+      </w:r>
+      <w:r>
+        <w:t>,</w:t>
+      </w:r>
+      <w:r>
+        <w:t xml:space="preserve"> </w:t>
+      </w:r>
+      <w:r>
+        <w:t>aplicando</w:t>
+      </w:r>
+      <w:r>
+        <w:t xml:space="preserve"> assim,</w:t>
+      </w:r>
+      <w:r>
+        <w:t xml:space="preserve"> component</w:t>
+      </w:r>
+      <w:r>
+        <w:t xml:space="preserve">es reformulados </w:t>
+      </w:r>
+      <w:r>
+        <w:t>para construção de interfaces</w:t>
+      </w:r>
+      <w:r>
+        <w:t xml:space="preserve"> </w:t>
+      </w:r>
+      <w:r>
+        <w:rPr>
+          <w:i/>
+        </w:rPr>
+        <w:t>web</w:t>
+      </w:r>
+      <w:r>
+        <w:t>,</w:t>
+      </w:r>
+    </w:p>
+    <w:p>
+      <w:pPr>
+        <w:spacing w:before="240" w:line="360" w:lineRule="auto"/>
+        <w:ind w:firstLine="708"/>
         <w:jc w:val="both"/>
         <w:rPr>
           <w:rFonts w:eastAsia="Times New Roman" w:cs="Times New Roman"/>
@@ -5306,240 +5409,78 @@
         </w:rPr>
       </w:pPr>
       <w:r>
+        <w:t xml:space="preserve">Já no módulo </w:t>
+      </w:r>
+      <w:r>
+        <w:t xml:space="preserve">Android </w:t>
+      </w:r>
+      <w:r>
+        <w:t xml:space="preserve">será utilizada </w:t>
+      </w:r>
+      <w:r>
+        <w:t>para codificação a IDE Android Studio,</w:t>
+      </w:r>
+      <w:r>
+        <w:t xml:space="preserve"> assim como o </w:t>
+      </w:r>
+      <w:r>
+        <w:t xml:space="preserve">Hibernate </w:t>
+      </w:r>
+      <w:r>
+        <w:t xml:space="preserve">(Framework </w:t>
+      </w:r>
+      <w:r>
+        <w:t xml:space="preserve">utilizado para realizar os tratamentos a nível de banco de </w:t>
+      </w:r>
+      <w:r>
+        <w:lastRenderedPageBreak/>
+        <w:t>dados</w:t>
+      </w:r>
+      <w:r>
+        <w:t xml:space="preserve">), </w:t>
+      </w:r>
+      <w:r>
+        <w:t>é utilizado para realizar os tratamentos</w:t>
+      </w:r>
+      <w:r>
+        <w:t xml:space="preserve"> a nível de banco de dados</w:t>
+      </w:r>
+      <w:r>
         <w:rPr>
           <w:rFonts w:eastAsia="Times New Roman" w:cs="Times New Roman"/>
           <w:szCs w:val="24"/>
         </w:rPr>
-        <w:tab/>
-        <w:t>O desenvolvimento deste módulo será realizado na linguagem JAVA utilizando para sua codificação a IDE (</w:t>
-      </w:r>
-      <w:proofErr w:type="spellStart"/>
-      <w:r>
-        <w:rPr>
-          <w:i/>
-        </w:rPr>
-        <w:t>Integrated</w:t>
-      </w:r>
-      <w:proofErr w:type="spellEnd"/>
-      <w:r>
-        <w:rPr>
-          <w:i/>
-        </w:rPr>
-        <w:t xml:space="preserve"> </w:t>
-      </w:r>
-      <w:proofErr w:type="spellStart"/>
-      <w:r>
-        <w:rPr>
-          <w:i/>
-        </w:rPr>
-        <w:t>Development</w:t>
-      </w:r>
-      <w:proofErr w:type="spellEnd"/>
-      <w:r>
-        <w:rPr>
-          <w:i/>
-        </w:rPr>
-        <w:t xml:space="preserve"> </w:t>
-      </w:r>
-      <w:proofErr w:type="spellStart"/>
-      <w:r>
-        <w:rPr>
-          <w:i/>
-        </w:rPr>
-        <w:t>Environment</w:t>
-      </w:r>
-      <w:proofErr w:type="spellEnd"/>
-      <w:r>
-        <w:t> ou</w:t>
-      </w:r>
-      <w:r>
-        <w:t xml:space="preserve"> </w:t>
-      </w:r>
-      <w:r>
-        <w:t xml:space="preserve">Ambiente de Desenvolvimento Integrado) </w:t>
-      </w:r>
-      <w:proofErr w:type="spellStart"/>
-      <w:r>
-        <w:t>NetBeans</w:t>
-      </w:r>
-      <w:proofErr w:type="spellEnd"/>
-      <w:r>
-        <w:t xml:space="preserve">, Frameworks como </w:t>
-      </w:r>
-      <w:proofErr w:type="spellStart"/>
-      <w:r>
-        <w:t>PrimeFaces</w:t>
-      </w:r>
-      <w:proofErr w:type="spellEnd"/>
-      <w:r>
-        <w:t xml:space="preserve"> </w:t>
-      </w:r>
-      <w:r>
-        <w:t>será utilizado</w:t>
-      </w:r>
-      <w:r>
-        <w:t xml:space="preserve"> no desenvolvimento </w:t>
-      </w:r>
-      <w:r>
-        <w:t>das telas (</w:t>
-      </w:r>
-      <w:r>
-        <w:rPr>
-          <w:i/>
-        </w:rPr>
-        <w:t>Front-</w:t>
-      </w:r>
-      <w:proofErr w:type="spellStart"/>
-      <w:r>
-        <w:rPr>
-          <w:i/>
-        </w:rPr>
-        <w:t>End</w:t>
-      </w:r>
-      <w:proofErr w:type="spellEnd"/>
-      <w:r>
-        <w:rPr>
-          <w:i/>
-        </w:rPr>
-        <w:t>)</w:t>
-      </w:r>
-      <w:r>
-        <w:t xml:space="preserve"> com componentes gráficos personalizados, JSF (Java Server Faces) </w:t>
-      </w:r>
-      <w:r>
-        <w:t>aplicando</w:t>
-      </w:r>
-      <w:r>
-        <w:t xml:space="preserve"> component</w:t>
-      </w:r>
-      <w:r>
-        <w:t xml:space="preserve">es reformulados </w:t>
-      </w:r>
-      <w:r>
-        <w:t>para construção de interfaces</w:t>
-      </w:r>
-      <w:r>
-        <w:t xml:space="preserve"> </w:t>
-      </w:r>
-      <w:r>
-        <w:rPr>
-          <w:i/>
-        </w:rPr>
-        <w:t>web</w:t>
-      </w:r>
-      <w:r>
-        <w:t xml:space="preserve">, </w:t>
-      </w:r>
-      <w:proofErr w:type="spellStart"/>
-      <w:r>
-        <w:t>Struts</w:t>
-      </w:r>
-      <w:proofErr w:type="spellEnd"/>
-      <w:r>
-        <w:t xml:space="preserve"> </w:t>
-      </w:r>
-      <w:r>
-        <w:t>utilizado</w:t>
-      </w:r>
-      <w:r>
-        <w:t xml:space="preserve"> p</w:t>
-      </w:r>
-      <w:r>
-        <w:t>ara controlar a</w:t>
-      </w:r>
-      <w:r>
-        <w:t xml:space="preserve"> regra de negócio e a camada de visualização</w:t>
-      </w:r>
-      <w:r>
-        <w:t xml:space="preserve">, </w:t>
-      </w:r>
-      <w:proofErr w:type="spellStart"/>
-      <w:r>
-        <w:t>Android</w:t>
-      </w:r>
-      <w:proofErr w:type="spellEnd"/>
-      <w:r>
-        <w:t xml:space="preserve"> utilizado para codificação do módulo </w:t>
-      </w:r>
-      <w:r>
-        <w:rPr>
-          <w:i/>
-        </w:rPr>
-        <w:t xml:space="preserve">mobile </w:t>
-      </w:r>
-      <w:r>
-        <w:t xml:space="preserve">utilizando a IDE </w:t>
-      </w:r>
-      <w:proofErr w:type="spellStart"/>
-      <w:r>
-        <w:t>Android</w:t>
-      </w:r>
-      <w:proofErr w:type="spellEnd"/>
-      <w:r>
-        <w:t xml:space="preserve"> Studio, </w:t>
-      </w:r>
-      <w:proofErr w:type="spellStart"/>
-      <w:r>
-        <w:t>Hibernate</w:t>
-      </w:r>
-      <w:proofErr w:type="spellEnd"/>
-      <w:r>
-        <w:t xml:space="preserve"> é utilizado para realizar os tratamentos</w:t>
-      </w:r>
-      <w:r>
-        <w:t xml:space="preserve"> a nível de banco de dados</w:t>
+        <w:t xml:space="preserve">, para o </w:t>
       </w:r>
       <w:r>
         <w:rPr>
           <w:rFonts w:eastAsia="Times New Roman" w:cs="Times New Roman"/>
           <w:szCs w:val="24"/>
         </w:rPr>
-        <w:t>, para o armazenamento dos dados usaremos SGBD (Sistema Gerenciador de Banco de Dados) MySQL que utiliza a linguagem SQL (</w:t>
-      </w:r>
-      <w:proofErr w:type="spellStart"/>
+        <w:t>armazenamento dos dados será utilizado o</w:t>
+      </w:r>
+      <w:r>
+        <w:rPr>
+          <w:rFonts w:eastAsia="Times New Roman" w:cs="Times New Roman"/>
+          <w:szCs w:val="24"/>
+        </w:rPr>
+        <w:t xml:space="preserve"> SGBD (Sistema Gerenciador de Banco de Dados) MySQL que utiliza a linguagem SQL (</w:t>
+      </w:r>
       <w:r>
         <w:rPr>
           <w:rFonts w:eastAsia="Times New Roman" w:cs="Times New Roman"/>
           <w:i/>
           <w:szCs w:val="24"/>
         </w:rPr>
-        <w:t>Structured</w:t>
-      </w:r>
-      <w:proofErr w:type="spellEnd"/>
+        <w:t>Structured Query Language</w:t>
+      </w:r>
       <w:r>
         <w:rPr>
           <w:rFonts w:eastAsia="Times New Roman" w:cs="Times New Roman"/>
-          <w:i/>
-          <w:szCs w:val="24"/>
-        </w:rPr>
-        <w:t xml:space="preserve"> Query </w:t>
-      </w:r>
-      <w:proofErr w:type="spellStart"/>
-      <w:r>
-        <w:rPr>
-          <w:rFonts w:eastAsia="Times New Roman" w:cs="Times New Roman"/>
-          <w:i/>
-          <w:szCs w:val="24"/>
-        </w:rPr>
-        <w:t>Language</w:t>
-      </w:r>
-      <w:proofErr w:type="spellEnd"/>
-      <w:r>
-        <w:rPr>
-          <w:rFonts w:eastAsia="Times New Roman" w:cs="Times New Roman"/>
-          <w:szCs w:val="24"/>
-        </w:rPr>
-        <w:t xml:space="preserve"> ou Linguagem de Consulta Estruturada), base esta que será modelada utilizando a ferramenta </w:t>
-      </w:r>
-      <w:proofErr w:type="spellStart"/>
-      <w:r>
-        <w:rPr>
-          <w:rFonts w:eastAsia="Times New Roman" w:cs="Times New Roman"/>
-          <w:szCs w:val="24"/>
-        </w:rPr>
-        <w:t>Astah</w:t>
-      </w:r>
-      <w:proofErr w:type="spellEnd"/>
+          <w:szCs w:val="24"/>
+        </w:rPr>
+        <w:t xml:space="preserve"> ou Linguagem de Consulta Estruturada)</w:t>
+      </w:r>
       <w:r>
         <w:rPr>
           <w:rFonts w:eastAsia="Times New Roman" w:cs="Times New Roman"/>
@@ -5563,7 +5504,6 @@
         <w:rPr>
           <w:rFonts w:eastAsia="Times New Roman"/>
         </w:rPr>
-        <w:lastRenderedPageBreak/>
         <w:t>3.4 Procedimentos</w:t>
       </w:r>
       <w:bookmarkEnd w:id="33"/>
@@ -5665,15 +5605,7 @@
       </w:pPr>
       <w:r>
         <w:tab/>
-        <w:t xml:space="preserve">Segundo </w:t>
-      </w:r>
-      <w:proofErr w:type="spellStart"/>
-      <w:r>
-        <w:t>Sommerville</w:t>
-      </w:r>
-      <w:proofErr w:type="spellEnd"/>
-      <w:r>
-        <w:t xml:space="preserve"> (2003), os diagramas de classe ou os modelos de projeto mostram todas as classes de um sistema e o relacionamento entre elas, assim, esse diagrama pode ser descrito como o próprio projeto. O</w:t>
+        <w:t>Segundo Sommerville (2003), os diagramas de classe ou os modelos de projeto mostram todas as classes de um sistema e o relacionamento entre elas, assim, esse diagrama pode ser descrito como o próprio projeto. O</w:t>
       </w:r>
       <w:r>
         <w:t xml:space="preserve"> diagrama</w:t>
@@ -5701,15 +5633,7 @@
       </w:pPr>
       <w:r>
         <w:tab/>
-        <w:t xml:space="preserve">Para </w:t>
-      </w:r>
-      <w:proofErr w:type="spellStart"/>
-      <w:r>
-        <w:t>Heuser</w:t>
-      </w:r>
-      <w:proofErr w:type="spellEnd"/>
-      <w:r>
-        <w:t xml:space="preserve"> (2009), no modelo relacional é irrelevante o usuário saber onde os dados estão ou como eles se encontram, representando apenas as tabelas, as colunas que as tabelas possuem e as restrições de integridade que serão implementadas no banco de dados. O modelo relacional (MR) </w:t>
+        <w:t xml:space="preserve">Para Heuser (2009), no modelo relacional é irrelevante o usuário saber onde os dados estão ou como eles se encontram, representando apenas as tabelas, as colunas que as tabelas possuem e as restrições de integridade que serão implementadas no banco de dados. O modelo relacional (MR) </w:t>
       </w:r>
       <w:r>
         <w:t>está no apêndice 4</w:t>
@@ -5749,6 +5673,7 @@
       <w:bookmarkStart w:id="34" w:name="_Toc447650618"/>
       <w:bookmarkEnd w:id="34"/>
       <w:r>
+        <w:lastRenderedPageBreak/>
         <w:t xml:space="preserve">O documento de requisitos de </w:t>
       </w:r>
       <w:r>
@@ -5789,11 +5714,9 @@
       <w:r>
         <w:t xml:space="preserve"> é importante </w:t>
       </w:r>
-      <w:proofErr w:type="spellStart"/>
       <w:r>
         <w:t>observer</w:t>
       </w:r>
-      <w:proofErr w:type="spellEnd"/>
       <w:r>
         <w:t xml:space="preserve"> o documento de requisitos como determinante do sucesso ou falha do projeto, pois identifica as funcionalidades realmente necessárias ao escopo do sistema. O documento </w:t>
       </w:r>
@@ -6172,25 +6095,7 @@
           <w:sz w:val="24"/>
           <w:szCs w:val="24"/>
         </w:rPr>
-        <w:t xml:space="preserve">O cadastro de usuários requer as seguintes informações: nome*, endereço*, telefone*, </w:t>
-      </w:r>
-      <w:proofErr w:type="spellStart"/>
-      <w:r>
-        <w:rPr>
-          <w:rFonts w:ascii="Times New Roman" w:hAnsi="Times New Roman" w:cs="Times New Roman"/>
-          <w:sz w:val="24"/>
-          <w:szCs w:val="24"/>
-        </w:rPr>
-        <w:t>cpf</w:t>
-      </w:r>
-      <w:proofErr w:type="spellEnd"/>
-      <w:r>
-        <w:rPr>
-          <w:rFonts w:ascii="Times New Roman" w:hAnsi="Times New Roman" w:cs="Times New Roman"/>
-          <w:sz w:val="24"/>
-          <w:szCs w:val="24"/>
-        </w:rPr>
-        <w:t xml:space="preserve">*, </w:t>
+        <w:t xml:space="preserve">O cadastro de usuários requer as seguintes informações: nome*, endereço*, telefone*, cpf*, </w:t>
       </w:r>
       <w:r>
         <w:rPr>
@@ -6209,7 +6114,6 @@
         </w:rPr>
         <w:t xml:space="preserve">, data de nascimento*, tipo*, cargo, </w:t>
       </w:r>
-      <w:proofErr w:type="spellStart"/>
       <w:r>
         <w:rPr>
           <w:rFonts w:ascii="Times New Roman" w:hAnsi="Times New Roman" w:cs="Times New Roman"/>
@@ -6219,7 +6123,6 @@
         </w:rPr>
         <w:t>login</w:t>
       </w:r>
-      <w:proofErr w:type="spellEnd"/>
       <w:r>
         <w:rPr>
           <w:rFonts w:ascii="Times New Roman" w:hAnsi="Times New Roman" w:cs="Times New Roman"/>
@@ -6370,25 +6273,7 @@
           <w:sz w:val="24"/>
           <w:szCs w:val="24"/>
         </w:rPr>
-        <w:t xml:space="preserve">As configurações gerais do sistema requerem as seguintes informações: nome da empresa*, razão social*, </w:t>
-      </w:r>
-      <w:proofErr w:type="spellStart"/>
-      <w:r>
-        <w:rPr>
-          <w:rFonts w:ascii="Times New Roman" w:hAnsi="Times New Roman" w:cs="Times New Roman"/>
-          <w:sz w:val="24"/>
-          <w:szCs w:val="24"/>
-        </w:rPr>
-        <w:t>cnpj</w:t>
-      </w:r>
-      <w:proofErr w:type="spellEnd"/>
-      <w:r>
-        <w:rPr>
-          <w:rFonts w:ascii="Times New Roman" w:hAnsi="Times New Roman" w:cs="Times New Roman"/>
-          <w:sz w:val="24"/>
-          <w:szCs w:val="24"/>
-        </w:rPr>
-        <w:t>*, endereço*, telefone*, cobrar juros*, percentual de juros*, multa*.</w:t>
+        <w:t>As configurações gerais do sistema requerem as seguintes informações: nome da empresa*, razão social*, cnpj*, endereço*, telefone*, cobrar juros*, percentual de juros*, multa*.</w:t>
       </w:r>
     </w:p>
     <w:p>
@@ -6421,7 +6306,6 @@
         <w:lastRenderedPageBreak/>
         <w:t xml:space="preserve">RF04 – Realizar </w:t>
       </w:r>
-      <w:proofErr w:type="spellStart"/>
       <w:r>
         <w:rPr>
           <w:rFonts w:cs="Times New Roman"/>
@@ -6431,7 +6315,6 @@
         </w:rPr>
         <w:t>Login</w:t>
       </w:r>
-      <w:proofErr w:type="spellEnd"/>
     </w:p>
     <w:p>
       <w:pPr>
@@ -6478,7 +6361,6 @@
         </w:rPr>
         <w:t xml:space="preserve">Para que seja efetuado com sucesso o usuário deverá fornecer: </w:t>
       </w:r>
-      <w:proofErr w:type="spellStart"/>
       <w:r>
         <w:rPr>
           <w:rFonts w:ascii="Times New Roman" w:hAnsi="Times New Roman" w:cs="Times New Roman"/>
@@ -6488,7 +6370,6 @@
         </w:rPr>
         <w:t>login</w:t>
       </w:r>
-      <w:proofErr w:type="spellEnd"/>
       <w:r>
         <w:rPr>
           <w:rFonts w:ascii="Times New Roman" w:hAnsi="Times New Roman" w:cs="Times New Roman"/>
@@ -6515,27 +6396,7 @@
           <w:szCs w:val="24"/>
           <w:lang w:val="en-US"/>
         </w:rPr>
-        <w:t xml:space="preserve">RF05 – </w:t>
-      </w:r>
-      <w:proofErr w:type="spellStart"/>
-      <w:r>
-        <w:rPr>
-          <w:rFonts w:cs="Times New Roman"/>
-          <w:b/>
-          <w:szCs w:val="24"/>
-          <w:lang w:val="en-US"/>
-        </w:rPr>
-        <w:t>Cadastro</w:t>
-      </w:r>
-      <w:proofErr w:type="spellEnd"/>
-      <w:r>
-        <w:rPr>
-          <w:rFonts w:cs="Times New Roman"/>
-          <w:b/>
-          <w:szCs w:val="24"/>
-          <w:lang w:val="en-US"/>
-        </w:rPr>
-        <w:t xml:space="preserve"> de Cargos</w:t>
+        <w:t>RF05 – Cadastro de Cargos</w:t>
       </w:r>
     </w:p>
     <w:p>
@@ -6601,39 +6462,8 @@
           <w:szCs w:val="24"/>
           <w:lang w:val="en-US"/>
         </w:rPr>
-        <w:t xml:space="preserve">RF06 – </w:t>
-      </w:r>
-      <w:proofErr w:type="spellStart"/>
-      <w:r>
-        <w:rPr>
-          <w:rFonts w:cs="Times New Roman"/>
-          <w:b/>
-          <w:szCs w:val="24"/>
-          <w:lang w:val="en-US"/>
-        </w:rPr>
-        <w:t>Cadastro</w:t>
-      </w:r>
-      <w:proofErr w:type="spellEnd"/>
-      <w:r>
-        <w:rPr>
-          <w:rFonts w:cs="Times New Roman"/>
-          <w:b/>
-          <w:szCs w:val="24"/>
-          <w:lang w:val="en-US"/>
-        </w:rPr>
-        <w:t xml:space="preserve"> de </w:t>
-      </w:r>
-      <w:proofErr w:type="spellStart"/>
-      <w:r>
-        <w:rPr>
-          <w:rFonts w:cs="Times New Roman"/>
-          <w:b/>
-          <w:szCs w:val="24"/>
-          <w:lang w:val="en-US"/>
-        </w:rPr>
-        <w:t>Planos</w:t>
-      </w:r>
-      <w:proofErr w:type="spellEnd"/>
+        <w:t>RF06 – Cadastro de Planos</w:t>
+      </w:r>
     </w:p>
     <w:p>
       <w:pPr>
@@ -6698,39 +6528,8 @@
           <w:szCs w:val="24"/>
           <w:lang w:val="en-US"/>
         </w:rPr>
-        <w:t xml:space="preserve">RF07 – </w:t>
-      </w:r>
-      <w:proofErr w:type="spellStart"/>
-      <w:r>
-        <w:rPr>
-          <w:rFonts w:cs="Times New Roman"/>
-          <w:b/>
-          <w:szCs w:val="24"/>
-          <w:lang w:val="en-US"/>
-        </w:rPr>
-        <w:t>Cadastro</w:t>
-      </w:r>
-      <w:proofErr w:type="spellEnd"/>
-      <w:r>
-        <w:rPr>
-          <w:rFonts w:cs="Times New Roman"/>
-          <w:b/>
-          <w:szCs w:val="24"/>
-          <w:lang w:val="en-US"/>
-        </w:rPr>
-        <w:t xml:space="preserve"> de </w:t>
-      </w:r>
-      <w:proofErr w:type="spellStart"/>
-      <w:r>
-        <w:rPr>
-          <w:rFonts w:cs="Times New Roman"/>
-          <w:b/>
-          <w:szCs w:val="24"/>
-          <w:lang w:val="en-US"/>
-        </w:rPr>
-        <w:t>Manutenções</w:t>
-      </w:r>
-      <w:proofErr w:type="spellEnd"/>
+        <w:t>RF07 – Cadastro de Manutenções</w:t>
+      </w:r>
     </w:p>
     <w:p>
       <w:pPr>
@@ -6967,21 +6766,12 @@
           <w:szCs w:val="24"/>
         </w:rPr>
       </w:pPr>
-      <w:proofErr w:type="gramStart"/>
-      <w:r>
-        <w:rPr>
-          <w:rFonts w:cs="Times New Roman"/>
-          <w:szCs w:val="24"/>
-        </w:rPr>
-        <w:t>3.1 Deve</w:t>
-      </w:r>
-      <w:proofErr w:type="gramEnd"/>
-      <w:r>
-        <w:rPr>
-          <w:rFonts w:cs="Times New Roman"/>
-          <w:szCs w:val="24"/>
-        </w:rPr>
-        <w:t xml:space="preserve"> ser feito um cronograma para </w:t>
+      <w:r>
+        <w:rPr>
+          <w:rFonts w:cs="Times New Roman"/>
+          <w:szCs w:val="24"/>
+        </w:rPr>
+        <w:t xml:space="preserve">3.1 Deve ser feito um cronograma para </w:t>
       </w:r>
       <w:r>
         <w:rPr>
@@ -7617,18 +7407,8 @@
           <w:b/>
           <w:szCs w:val="24"/>
         </w:rPr>
-        <w:t xml:space="preserve">Realizar </w:t>
-      </w:r>
-      <w:proofErr w:type="spellStart"/>
-      <w:r>
-        <w:rPr>
-          <w:rFonts w:cs="Times New Roman"/>
-          <w:b/>
-          <w:szCs w:val="24"/>
-        </w:rPr>
-        <w:t>Login</w:t>
-      </w:r>
-      <w:proofErr w:type="spellEnd"/>
+        <w:t>Realizar Login</w:t>
+      </w:r>
     </w:p>
     <w:p>
       <w:pPr>
@@ -8780,18 +8560,8 @@
           <w:b/>
           <w:szCs w:val="24"/>
         </w:rPr>
-        <w:t xml:space="preserve">Realizar </w:t>
-      </w:r>
-      <w:proofErr w:type="spellStart"/>
-      <w:r>
-        <w:rPr>
-          <w:rFonts w:cs="Times New Roman"/>
-          <w:b/>
-          <w:szCs w:val="24"/>
-        </w:rPr>
-        <w:t>Login</w:t>
-      </w:r>
-      <w:proofErr w:type="spellEnd"/>
+        <w:t>Realizar Login</w:t>
+      </w:r>
     </w:p>
     <w:p>
       <w:pPr>
@@ -9349,15 +9119,7 @@
         <w:t>Introdução à Teoria Geral da Administração.</w:t>
       </w:r>
       <w:r>
-        <w:t xml:space="preserve">7. ed. Rio de Janeiro: </w:t>
-      </w:r>
-      <w:proofErr w:type="spellStart"/>
-      <w:r>
-        <w:t>Elsevier</w:t>
-      </w:r>
-      <w:proofErr w:type="spellEnd"/>
-      <w:r>
-        <w:t>, 2003.</w:t>
+        <w:t>7. ed. Rio de Janeiro: Elsevier, 2003.</w:t>
       </w:r>
     </w:p>
     <w:p>
@@ -9504,15 +9266,7 @@
         <w:t xml:space="preserve">Projeto de banco de dados. </w:t>
       </w:r>
       <w:r>
-        <w:t xml:space="preserve">6. ed. Porto Alegre: </w:t>
-      </w:r>
-      <w:proofErr w:type="spellStart"/>
-      <w:r>
-        <w:t>Bookman</w:t>
-      </w:r>
-      <w:proofErr w:type="spellEnd"/>
-      <w:r>
-        <w:t>, 2009.</w:t>
+        <w:t>6. ed. Porto Alegre: Bookman, 2009.</w:t>
       </w:r>
     </w:p>
     <w:p>
@@ -9538,15 +9292,7 @@
       </w:pPr>
       <w:r>
         <w:lastRenderedPageBreak/>
-        <w:t xml:space="preserve">LAUDON, Kenneth C.; LAUDON, Jane </w:t>
-      </w:r>
-      <w:proofErr w:type="spellStart"/>
-      <w:r>
-        <w:t>Price</w:t>
-      </w:r>
-      <w:proofErr w:type="spellEnd"/>
-      <w:r>
-        <w:t xml:space="preserve">. </w:t>
+        <w:t xml:space="preserve">LAUDON, Kenneth C.; LAUDON, Jane Price. </w:t>
       </w:r>
       <w:r>
         <w:rPr>
@@ -9609,15 +9355,7 @@
         <w:jc w:val="both"/>
       </w:pPr>
       <w:r>
-        <w:t xml:space="preserve">MATOS, Fábio de; FERNANDES Anita Maria da Rocha; MORIRA, Benjamim </w:t>
-      </w:r>
-      <w:proofErr w:type="spellStart"/>
-      <w:r>
-        <w:t>Grando</w:t>
-      </w:r>
-      <w:proofErr w:type="spellEnd"/>
-      <w:r>
-        <w:t xml:space="preserve">. Sistema de </w:t>
+        <w:t xml:space="preserve">MATOS, Fábio de; FERNANDES Anita Maria da Rocha; MORIRA, Benjamim Grando. Sistema de </w:t>
       </w:r>
       <w:r>
         <w:rPr>
@@ -9759,48 +9497,10 @@
         <w:rPr>
           <w:b/>
         </w:rPr>
-        <w:t xml:space="preserve">Utilização de ferramentas de sistemas </w:t>
-      </w:r>
-      <w:proofErr w:type="spellStart"/>
-      <w:r>
-        <w:rPr>
-          <w:b/>
-        </w:rPr>
-        <w:t>erp</w:t>
-      </w:r>
-      <w:proofErr w:type="spellEnd"/>
-      <w:r>
-        <w:rPr>
-          <w:b/>
-        </w:rPr>
-        <w:t xml:space="preserve"> para gestão de empresas: </w:t>
-      </w:r>
-      <w:r>
-        <w:t xml:space="preserve">um estudo de caso na </w:t>
-      </w:r>
-      <w:proofErr w:type="spellStart"/>
-      <w:r>
-        <w:t>pirelli</w:t>
-      </w:r>
-      <w:proofErr w:type="spellEnd"/>
-      <w:r>
-        <w:t xml:space="preserve"> pneus de feira de </w:t>
-      </w:r>
-      <w:proofErr w:type="spellStart"/>
-      <w:r>
-        <w:t>santana</w:t>
-      </w:r>
-      <w:proofErr w:type="spellEnd"/>
-      <w:r>
-        <w:t xml:space="preserve">. 2010. Disponível em: </w:t>
-      </w:r>
-      <w:proofErr w:type="gramStart"/>
-      <w:r>
-        <w:t>http://www.uefs.br/portal/colegiados/administracao/menus/monografias/2010/monografia%20marcos%20final-1.pdf .</w:t>
-      </w:r>
-      <w:proofErr w:type="gramEnd"/>
-      <w:r>
-        <w:t xml:space="preserve"> Acesso em: 18 Nov. 2015.</w:t>
+        <w:t xml:space="preserve">Utilização de ferramentas de sistemas erp para gestão de empresas: </w:t>
+      </w:r>
+      <w:r>
+        <w:t>um estudo de caso na pirelli pneus de feira de santana. 2010. Disponível em: http://www.uefs.br/portal/colegiados/administracao/menus/monografias/2010/monografia%20marcos%20final-1.pdf . Acesso em: 18 Nov. 2015.</w:t>
       </w:r>
     </w:p>
     <w:p>
@@ -9833,21 +9533,12 @@
         </w:rPr>
         <w:t xml:space="preserve">SOMMERVILLE, Ian. </w:t>
       </w:r>
-      <w:proofErr w:type="spellStart"/>
       <w:r>
         <w:rPr>
           <w:b/>
           <w:lang w:val="en-US"/>
         </w:rPr>
-        <w:t>Engenharia</w:t>
-      </w:r>
-      <w:proofErr w:type="spellEnd"/>
-      <w:r>
-        <w:rPr>
-          <w:b/>
-          <w:lang w:val="en-US"/>
-        </w:rPr>
-        <w:t xml:space="preserve"> de </w:t>
+        <w:t xml:space="preserve">Engenharia de </w:t>
       </w:r>
       <w:r>
         <w:rPr>
@@ -9882,77 +9573,15 @@
         <w:rPr>
           <w:lang w:val="en-US"/>
         </w:rPr>
-        <w:t xml:space="preserve">TURBAN, </w:t>
-      </w:r>
-      <w:proofErr w:type="spellStart"/>
-      <w:r>
-        <w:rPr>
+        <w:t xml:space="preserve">TURBAN, Efraim; McLEAN, Ephraim; WETHERBE, James. </w:t>
+      </w:r>
+      <w:r>
+        <w:rPr>
+          <w:b/>
           <w:lang w:val="en-US"/>
         </w:rPr>
-        <w:t>Efraim</w:t>
-      </w:r>
-      <w:proofErr w:type="spellEnd"/>
-      <w:r>
-        <w:rPr>
-          <w:lang w:val="en-US"/>
-        </w:rPr>
-        <w:t xml:space="preserve">; </w:t>
-      </w:r>
-      <w:proofErr w:type="spellStart"/>
-      <w:r>
-        <w:rPr>
-          <w:lang w:val="en-US"/>
-        </w:rPr>
-        <w:t>McLEAN</w:t>
-      </w:r>
-      <w:proofErr w:type="spellEnd"/>
-      <w:r>
-        <w:rPr>
-          <w:lang w:val="en-US"/>
-        </w:rPr>
-        <w:t xml:space="preserve">, Ephraim; WETHERBE, James. </w:t>
-      </w:r>
-      <w:proofErr w:type="spellStart"/>
-      <w:r>
-        <w:rPr>
-          <w:b/>
-          <w:lang w:val="en-US"/>
-        </w:rPr>
-        <w:t>Tecnologia</w:t>
-      </w:r>
-      <w:proofErr w:type="spellEnd"/>
-      <w:r>
-        <w:rPr>
-          <w:b/>
-          <w:lang w:val="en-US"/>
-        </w:rPr>
-        <w:t xml:space="preserve"> da </w:t>
-      </w:r>
-      <w:proofErr w:type="spellStart"/>
-      <w:r>
-        <w:rPr>
-          <w:b/>
-          <w:lang w:val="en-US"/>
-        </w:rPr>
-        <w:t>informação</w:t>
-      </w:r>
-      <w:proofErr w:type="spellEnd"/>
-      <w:r>
-        <w:rPr>
-          <w:b/>
-          <w:lang w:val="en-US"/>
-        </w:rPr>
-        <w:t xml:space="preserve"> para </w:t>
-      </w:r>
-      <w:proofErr w:type="spellStart"/>
-      <w:r>
-        <w:rPr>
-          <w:b/>
-          <w:lang w:val="en-US"/>
-        </w:rPr>
-        <w:t>gestão</w:t>
-      </w:r>
-      <w:proofErr w:type="spellEnd"/>
+        <w:t>Tecnologia da informação para gestão</w:t>
+      </w:r>
       <w:r>
         <w:rPr>
           <w:lang w:val="en-US"/>
@@ -10012,7 +9641,7 @@
 </file>
 
 <file path=word/endnotes.xml><?xml version="1.0" encoding="utf-8"?>
-<w:endnotes xmlns:wpc="http://schemas.microsoft.com/office/word/2010/wordprocessingCanvas" xmlns:cx="http://schemas.microsoft.com/office/drawing/2014/chartex" xmlns:cx1="http://schemas.microsoft.com/office/drawing/2015/9/8/chartex" xmlns:mc="http://schemas.openxmlformats.org/markup-compatibility/2006" xmlns:o="urn:schemas-microsoft-com:office:office" xmlns:r="http://schemas.openxmlformats.org/officeDocument/2006/relationships" xmlns:m="http://schemas.openxmlformats.org/officeDocument/2006/math" xmlns:v="urn:schemas-microsoft-com:vml" xmlns:wp14="http://schemas.microsoft.com/office/word/2010/wordprocessingDrawing" xmlns:wp="http://schemas.openxmlformats.org/drawingml/2006/wordprocessingDrawing" xmlns:w10="urn:schemas-microsoft-com:office:word" xmlns:w="http://schemas.openxmlformats.org/wordprocessingml/2006/main" xmlns:w14="http://schemas.microsoft.com/office/word/2010/wordml" xmlns:w15="http://schemas.microsoft.com/office/word/2012/wordml" xmlns:w16se="http://schemas.microsoft.com/office/word/2015/wordml/symex" xmlns:wpg="http://schemas.microsoft.com/office/word/2010/wordprocessingGroup" xmlns:wpi="http://schemas.microsoft.com/office/word/2010/wordprocessingInk" xmlns:wne="http://schemas.microsoft.com/office/word/2006/wordml" xmlns:wps="http://schemas.microsoft.com/office/word/2010/wordprocessingShape" mc:Ignorable="w14 w15 w16se wp14">
+<w:endnotes xmlns:wpc="http://schemas.microsoft.com/office/word/2010/wordprocessingCanvas" xmlns:cx="http://schemas.microsoft.com/office/drawing/2014/chartex" xmlns:mc="http://schemas.openxmlformats.org/markup-compatibility/2006" xmlns:o="urn:schemas-microsoft-com:office:office" xmlns:r="http://schemas.openxmlformats.org/officeDocument/2006/relationships" xmlns:m="http://schemas.openxmlformats.org/officeDocument/2006/math" xmlns:v="urn:schemas-microsoft-com:vml" xmlns:wp14="http://schemas.microsoft.com/office/word/2010/wordprocessingDrawing" xmlns:wp="http://schemas.openxmlformats.org/drawingml/2006/wordprocessingDrawing" xmlns:w10="urn:schemas-microsoft-com:office:word" xmlns:w="http://schemas.openxmlformats.org/wordprocessingml/2006/main" xmlns:w14="http://schemas.microsoft.com/office/word/2010/wordml" xmlns:w15="http://schemas.microsoft.com/office/word/2012/wordml" xmlns:w16se="http://schemas.microsoft.com/office/word/2015/wordml/symex" xmlns:wpg="http://schemas.microsoft.com/office/word/2010/wordprocessingGroup" xmlns:wpi="http://schemas.microsoft.com/office/word/2010/wordprocessingInk" xmlns:wne="http://schemas.microsoft.com/office/word/2006/wordml" xmlns:wps="http://schemas.microsoft.com/office/word/2010/wordprocessingShape" mc:Ignorable="w14 w15 w16se wp14">
   <w:endnote w:type="separator" w:id="-1">
     <w:p>
       <w:pPr>
@@ -10037,7 +9666,7 @@
 </file>
 
 <file path=word/footnotes.xml><?xml version="1.0" encoding="utf-8"?>
-<w:footnotes xmlns:wpc="http://schemas.microsoft.com/office/word/2010/wordprocessingCanvas" xmlns:cx="http://schemas.microsoft.com/office/drawing/2014/chartex" xmlns:cx1="http://schemas.microsoft.com/office/drawing/2015/9/8/chartex" xmlns:mc="http://schemas.openxmlformats.org/markup-compatibility/2006" xmlns:o="urn:schemas-microsoft-com:office:office" xmlns:r="http://schemas.openxmlformats.org/officeDocument/2006/relationships" xmlns:m="http://schemas.openxmlformats.org/officeDocument/2006/math" xmlns:v="urn:schemas-microsoft-com:vml" xmlns:wp14="http://schemas.microsoft.com/office/word/2010/wordprocessingDrawing" xmlns:wp="http://schemas.openxmlformats.org/drawingml/2006/wordprocessingDrawing" xmlns:w10="urn:schemas-microsoft-com:office:word" xmlns:w="http://schemas.openxmlformats.org/wordprocessingml/2006/main" xmlns:w14="http://schemas.microsoft.com/office/word/2010/wordml" xmlns:w15="http://schemas.microsoft.com/office/word/2012/wordml" xmlns:w16se="http://schemas.microsoft.com/office/word/2015/wordml/symex" xmlns:wpg="http://schemas.microsoft.com/office/word/2010/wordprocessingGroup" xmlns:wpi="http://schemas.microsoft.com/office/word/2010/wordprocessingInk" xmlns:wne="http://schemas.microsoft.com/office/word/2006/wordml" xmlns:wps="http://schemas.microsoft.com/office/word/2010/wordprocessingShape" mc:Ignorable="w14 w15 w16se wp14">
+<w:footnotes xmlns:wpc="http://schemas.microsoft.com/office/word/2010/wordprocessingCanvas" xmlns:cx="http://schemas.microsoft.com/office/drawing/2014/chartex" xmlns:mc="http://schemas.openxmlformats.org/markup-compatibility/2006" xmlns:o="urn:schemas-microsoft-com:office:office" xmlns:r="http://schemas.openxmlformats.org/officeDocument/2006/relationships" xmlns:m="http://schemas.openxmlformats.org/officeDocument/2006/math" xmlns:v="urn:schemas-microsoft-com:vml" xmlns:wp14="http://schemas.microsoft.com/office/word/2010/wordprocessingDrawing" xmlns:wp="http://schemas.openxmlformats.org/drawingml/2006/wordprocessingDrawing" xmlns:w10="urn:schemas-microsoft-com:office:word" xmlns:w="http://schemas.openxmlformats.org/wordprocessingml/2006/main" xmlns:w14="http://schemas.microsoft.com/office/word/2010/wordml" xmlns:w15="http://schemas.microsoft.com/office/word/2012/wordml" xmlns:w16se="http://schemas.microsoft.com/office/word/2015/wordml/symex" xmlns:wpg="http://schemas.microsoft.com/office/word/2010/wordprocessingGroup" xmlns:wpi="http://schemas.microsoft.com/office/word/2010/wordprocessingInk" xmlns:wne="http://schemas.microsoft.com/office/word/2006/wordml" xmlns:wps="http://schemas.microsoft.com/office/word/2010/wordprocessingShape" mc:Ignorable="w14 w15 w16se wp14">
   <w:footnote w:type="separator" w:id="-1">
     <w:p>
       <w:pPr>
@@ -10062,7 +9691,7 @@
 </file>
 
 <file path=word/header1.xml><?xml version="1.0" encoding="utf-8"?>
-<w:hdr xmlns:wpc="http://schemas.microsoft.com/office/word/2010/wordprocessingCanvas" xmlns:cx="http://schemas.microsoft.com/office/drawing/2014/chartex" xmlns:cx1="http://schemas.microsoft.com/office/drawing/2015/9/8/chartex" xmlns:mc="http://schemas.openxmlformats.org/markup-compatibility/2006" xmlns:o="urn:schemas-microsoft-com:office:office" xmlns:r="http://schemas.openxmlformats.org/officeDocument/2006/relationships" xmlns:m="http://schemas.openxmlformats.org/officeDocument/2006/math" xmlns:v="urn:schemas-microsoft-com:vml" xmlns:wp14="http://schemas.microsoft.com/office/word/2010/wordprocessingDrawing" xmlns:wp="http://schemas.openxmlformats.org/drawingml/2006/wordprocessingDrawing" xmlns:w10="urn:schemas-microsoft-com:office:word" xmlns:w="http://schemas.openxmlformats.org/wordprocessingml/2006/main" xmlns:w14="http://schemas.microsoft.com/office/word/2010/wordml" xmlns:w15="http://schemas.microsoft.com/office/word/2012/wordml" xmlns:w16se="http://schemas.microsoft.com/office/word/2015/wordml/symex" xmlns:wpg="http://schemas.microsoft.com/office/word/2010/wordprocessingGroup" xmlns:wpi="http://schemas.microsoft.com/office/word/2010/wordprocessingInk" xmlns:wne="http://schemas.microsoft.com/office/word/2006/wordml" xmlns:wps="http://schemas.microsoft.com/office/word/2010/wordprocessingShape" mc:Ignorable="w14 w15 w16se wp14">
+<w:hdr xmlns:wpc="http://schemas.microsoft.com/office/word/2010/wordprocessingCanvas" xmlns:cx="http://schemas.microsoft.com/office/drawing/2014/chartex" xmlns:mc="http://schemas.openxmlformats.org/markup-compatibility/2006" xmlns:o="urn:schemas-microsoft-com:office:office" xmlns:r="http://schemas.openxmlformats.org/officeDocument/2006/relationships" xmlns:m="http://schemas.openxmlformats.org/officeDocument/2006/math" xmlns:v="urn:schemas-microsoft-com:vml" xmlns:wp14="http://schemas.microsoft.com/office/word/2010/wordprocessingDrawing" xmlns:wp="http://schemas.openxmlformats.org/drawingml/2006/wordprocessingDrawing" xmlns:w10="urn:schemas-microsoft-com:office:word" xmlns:w="http://schemas.openxmlformats.org/wordprocessingml/2006/main" xmlns:w14="http://schemas.microsoft.com/office/word/2010/wordml" xmlns:w15="http://schemas.microsoft.com/office/word/2012/wordml" xmlns:w16se="http://schemas.microsoft.com/office/word/2015/wordml/symex" xmlns:wpg="http://schemas.microsoft.com/office/word/2010/wordprocessingGroup" xmlns:wpi="http://schemas.microsoft.com/office/word/2010/wordprocessingInk" xmlns:wne="http://schemas.microsoft.com/office/word/2006/wordml" xmlns:wps="http://schemas.microsoft.com/office/word/2010/wordprocessingShape" mc:Ignorable="w14 w15 w16se wp14">
   <w:p>
     <w:pPr>
       <w:pStyle w:val="Cabealho"/>
@@ -10078,7 +9707,7 @@
 </file>
 
 <file path=word/header2.xml><?xml version="1.0" encoding="utf-8"?>
-<w:hdr xmlns:wpc="http://schemas.microsoft.com/office/word/2010/wordprocessingCanvas" xmlns:cx="http://schemas.microsoft.com/office/drawing/2014/chartex" xmlns:cx1="http://schemas.microsoft.com/office/drawing/2015/9/8/chartex" xmlns:mc="http://schemas.openxmlformats.org/markup-compatibility/2006" xmlns:o="urn:schemas-microsoft-com:office:office" xmlns:r="http://schemas.openxmlformats.org/officeDocument/2006/relationships" xmlns:m="http://schemas.openxmlformats.org/officeDocument/2006/math" xmlns:v="urn:schemas-microsoft-com:vml" xmlns:wp14="http://schemas.microsoft.com/office/word/2010/wordprocessingDrawing" xmlns:wp="http://schemas.openxmlformats.org/drawingml/2006/wordprocessingDrawing" xmlns:w10="urn:schemas-microsoft-com:office:word" xmlns:w="http://schemas.openxmlformats.org/wordprocessingml/2006/main" xmlns:w14="http://schemas.microsoft.com/office/word/2010/wordml" xmlns:w15="http://schemas.microsoft.com/office/word/2012/wordml" xmlns:w16se="http://schemas.microsoft.com/office/word/2015/wordml/symex" xmlns:wpg="http://schemas.microsoft.com/office/word/2010/wordprocessingGroup" xmlns:wpi="http://schemas.microsoft.com/office/word/2010/wordprocessingInk" xmlns:wne="http://schemas.microsoft.com/office/word/2006/wordml" xmlns:wps="http://schemas.microsoft.com/office/word/2010/wordprocessingShape" mc:Ignorable="w14 w15 w16se wp14">
+<w:hdr xmlns:wpc="http://schemas.microsoft.com/office/word/2010/wordprocessingCanvas" xmlns:cx="http://schemas.microsoft.com/office/drawing/2014/chartex" xmlns:mc="http://schemas.openxmlformats.org/markup-compatibility/2006" xmlns:o="urn:schemas-microsoft-com:office:office" xmlns:r="http://schemas.openxmlformats.org/officeDocument/2006/relationships" xmlns:m="http://schemas.openxmlformats.org/officeDocument/2006/math" xmlns:v="urn:schemas-microsoft-com:vml" xmlns:wp14="http://schemas.microsoft.com/office/word/2010/wordprocessingDrawing" xmlns:wp="http://schemas.openxmlformats.org/drawingml/2006/wordprocessingDrawing" xmlns:w10="urn:schemas-microsoft-com:office:word" xmlns:w="http://schemas.openxmlformats.org/wordprocessingml/2006/main" xmlns:w14="http://schemas.microsoft.com/office/word/2010/wordml" xmlns:w15="http://schemas.microsoft.com/office/word/2012/wordml" xmlns:w16se="http://schemas.microsoft.com/office/word/2015/wordml/symex" xmlns:wpg="http://schemas.microsoft.com/office/word/2010/wordprocessingGroup" xmlns:wpi="http://schemas.microsoft.com/office/word/2010/wordprocessingInk" xmlns:wne="http://schemas.microsoft.com/office/word/2006/wordml" xmlns:wps="http://schemas.microsoft.com/office/word/2010/wordprocessingShape" mc:Ignorable="w14 w15 w16se wp14">
   <w:sdt>
     <w:sdtPr>
       <w:id w:val="-2074111608"/>
@@ -10087,6 +9716,7 @@
         <w:docPartUnique/>
       </w:docPartObj>
     </w:sdtPr>
+    <w:sdtEndPr/>
     <w:sdtContent>
       <w:p>
         <w:pPr>
@@ -10106,7 +9736,7 @@
           <w:rPr>
             <w:noProof/>
           </w:rPr>
-          <w:t>20</w:t>
+          <w:t>13</w:t>
         </w:r>
         <w:r>
           <w:fldChar w:fldCharType="end"/>
@@ -10123,7 +9753,7 @@
 </file>
 
 <file path=word/numbering.xml><?xml version="1.0" encoding="utf-8"?>
-<w:numbering xmlns:wpc="http://schemas.microsoft.com/office/word/2010/wordprocessingCanvas" xmlns:cx="http://schemas.microsoft.com/office/drawing/2014/chartex" xmlns:cx1="http://schemas.microsoft.com/office/drawing/2015/9/8/chartex" xmlns:mc="http://schemas.openxmlformats.org/markup-compatibility/2006" xmlns:o="urn:schemas-microsoft-com:office:office" xmlns:r="http://schemas.openxmlformats.org/officeDocument/2006/relationships" xmlns:m="http://schemas.openxmlformats.org/officeDocument/2006/math" xmlns:v="urn:schemas-microsoft-com:vml" xmlns:wp14="http://schemas.microsoft.com/office/word/2010/wordprocessingDrawing" xmlns:wp="http://schemas.openxmlformats.org/drawingml/2006/wordprocessingDrawing" xmlns:w10="urn:schemas-microsoft-com:office:word" xmlns:w="http://schemas.openxmlformats.org/wordprocessingml/2006/main" xmlns:w14="http://schemas.microsoft.com/office/word/2010/wordml" xmlns:w15="http://schemas.microsoft.com/office/word/2012/wordml" xmlns:w16se="http://schemas.microsoft.com/office/word/2015/wordml/symex" xmlns:wpg="http://schemas.microsoft.com/office/word/2010/wordprocessingGroup" xmlns:wpi="http://schemas.microsoft.com/office/word/2010/wordprocessingInk" xmlns:wne="http://schemas.microsoft.com/office/word/2006/wordml" xmlns:wps="http://schemas.microsoft.com/office/word/2010/wordprocessingShape" mc:Ignorable="w14 w15 w16se wp14">
+<w:numbering xmlns:wpc="http://schemas.microsoft.com/office/word/2010/wordprocessingCanvas" xmlns:cx="http://schemas.microsoft.com/office/drawing/2014/chartex" xmlns:mc="http://schemas.openxmlformats.org/markup-compatibility/2006" xmlns:o="urn:schemas-microsoft-com:office:office" xmlns:r="http://schemas.openxmlformats.org/officeDocument/2006/relationships" xmlns:m="http://schemas.openxmlformats.org/officeDocument/2006/math" xmlns:v="urn:schemas-microsoft-com:vml" xmlns:wp14="http://schemas.microsoft.com/office/word/2010/wordprocessingDrawing" xmlns:wp="http://schemas.openxmlformats.org/drawingml/2006/wordprocessingDrawing" xmlns:w10="urn:schemas-microsoft-com:office:word" xmlns:w="http://schemas.openxmlformats.org/wordprocessingml/2006/main" xmlns:w14="http://schemas.microsoft.com/office/word/2010/wordml" xmlns:w15="http://schemas.microsoft.com/office/word/2012/wordml" xmlns:w16se="http://schemas.microsoft.com/office/word/2015/wordml/symex" xmlns:wpg="http://schemas.microsoft.com/office/word/2010/wordprocessingGroup" xmlns:wpi="http://schemas.microsoft.com/office/word/2010/wordprocessingInk" xmlns:wne="http://schemas.microsoft.com/office/word/2006/wordml" xmlns:wps="http://schemas.microsoft.com/office/word/2010/wordprocessingShape" mc:Ignorable="w14 w15 w16se wp14">
   <w:abstractNum w:abstractNumId="0" w15:restartNumberingAfterBreak="0">
     <w:nsid w:val="0FD177C2"/>
     <w:multiLevelType w:val="multilevel"/>
@@ -12204,7 +11834,7 @@
 </file>
 
 <file path=customXml/itemProps1.xml><?xml version="1.0" encoding="utf-8"?>
-<ds:datastoreItem xmlns:ds="http://schemas.openxmlformats.org/officeDocument/2006/customXml" ds:itemID="{E26BF049-C5F7-4D57-9EDA-C5A464BB5907}">
+<ds:datastoreItem xmlns:ds="http://schemas.openxmlformats.org/officeDocument/2006/customXml" ds:itemID="{149D5244-7482-4775-AD23-04F0F6C9DC8C}">
   <ds:schemaRefs>
     <ds:schemaRef ds:uri="http://schemas.openxmlformats.org/officeDocument/2006/bibliography"/>
   </ds:schemaRefs>

</xml_diff>

<commit_message>
Corrigido Model do diagrama de classes. Próxima modificação será acrescentar pack VIEW e CONTROLLER
</commit_message>
<xml_diff>
--- a/Documentos/SAST.docx
+++ b/Documentos/SAST.docx
@@ -9301,10 +9301,10 @@
           <w:lang w:eastAsia="pt-BR"/>
         </w:rPr>
         <w:drawing>
-          <wp:inline distT="0" distB="0" distL="0" distR="0" wp14:anchorId="270C88AE" wp14:editId="26E44398">
-            <wp:extent cx="5734050" cy="5619750"/>
+          <wp:inline distT="0" distB="0" distL="0" distR="0">
+            <wp:extent cx="5760085" cy="6415405"/>
             <wp:effectExtent l="0" t="0" r="0" b="0"/>
-            <wp:docPr id="15" name="Imagem 15"/>
+            <wp:docPr id="16" name="Imagem 16"/>
             <wp:cNvGraphicFramePr>
               <a:graphicFrameLocks xmlns:a="http://schemas.openxmlformats.org/drawingml/2006/main" noChangeAspect="1"/>
             </wp:cNvGraphicFramePr>
@@ -9312,7 +9312,7 @@
               <a:graphicData uri="http://schemas.openxmlformats.org/drawingml/2006/picture">
                 <pic:pic xmlns:pic="http://schemas.openxmlformats.org/drawingml/2006/picture">
                   <pic:nvPicPr>
-                    <pic:cNvPr id="15" name="SAST.jpg"/>
+                    <pic:cNvPr id="0" name="SAST.jpg"/>
                     <pic:cNvPicPr/>
                   </pic:nvPicPr>
                   <pic:blipFill>
@@ -9330,7 +9330,7 @@
                   <pic:spPr>
                     <a:xfrm>
                       <a:off x="0" y="0"/>
-                      <a:ext cx="5734050" cy="5619750"/>
+                      <a:ext cx="5760085" cy="6415405"/>
                     </a:xfrm>
                     <a:prstGeom prst="rect">
                       <a:avLst/>
@@ -9342,6 +9342,8 @@
           </wp:inline>
         </w:drawing>
       </w:r>
+      <w:bookmarkStart w:id="44" w:name="_GoBack"/>
+      <w:bookmarkEnd w:id="44"/>
     </w:p>
     <w:p>
       <w:pPr>
@@ -9360,7 +9362,7 @@
           <w:lang w:eastAsia="pt-BR"/>
         </w:rPr>
       </w:pPr>
-      <w:bookmarkStart w:id="44" w:name="_Toc462831965"/>
+      <w:bookmarkStart w:id="45" w:name="_Toc462831965"/>
       <w:r>
         <w:rPr>
           <w:rFonts w:eastAsia="Times New Roman"/>
@@ -9377,7 +9379,7 @@
         </w:rPr>
         <w:t>4</w:t>
       </w:r>
-      <w:bookmarkEnd w:id="44"/>
+      <w:bookmarkEnd w:id="45"/>
       <w:proofErr w:type="gramEnd"/>
     </w:p>
     <w:p/>
@@ -9385,11 +9387,11 @@
       <w:pPr>
         <w:pStyle w:val="Ttulo2"/>
       </w:pPr>
-      <w:bookmarkStart w:id="45" w:name="_Toc462831966"/>
+      <w:bookmarkStart w:id="46" w:name="_Toc462831966"/>
       <w:r>
         <w:t>Modelo Relacional</w:t>
       </w:r>
-      <w:bookmarkEnd w:id="45"/>
+      <w:bookmarkEnd w:id="46"/>
     </w:p>
     <w:p>
       <w:pPr>
@@ -9449,8 +9451,6 @@
           </wp:inline>
         </w:drawing>
       </w:r>
-      <w:bookmarkStart w:id="46" w:name="_GoBack"/>
-      <w:bookmarkEnd w:id="46"/>
     </w:p>
     <w:p>
       <w:pPr>
@@ -11444,7 +11444,7 @@
           <w:rPr>
             <w:noProof/>
           </w:rPr>
-          <w:t>34</w:t>
+          <w:t>33</w:t>
         </w:r>
         <w:r>
           <w:fldChar w:fldCharType="end"/>
@@ -14343,7 +14343,7 @@
 </file>
 
 <file path=customXml/itemProps1.xml><?xml version="1.0" encoding="utf-8"?>
-<ds:datastoreItem xmlns:ds="http://schemas.openxmlformats.org/officeDocument/2006/customXml" ds:itemID="{FD007853-C9DD-42BC-9846-BE15F11DF3C3}">
+<ds:datastoreItem xmlns:ds="http://schemas.openxmlformats.org/officeDocument/2006/customXml" ds:itemID="{D5005E2A-71D7-4F2C-86FC-683D8A4905F4}">
   <ds:schemaRefs>
     <ds:schemaRef ds:uri="http://schemas.openxmlformats.org/officeDocument/2006/bibliography"/>
   </ds:schemaRefs>

</xml_diff>